<commit_message>
Q3 describe in the report
</commit_message>
<xml_diff>
--- a/Report_of_Project.docx
+++ b/Report_of_Project.docx
@@ -16,17 +16,8 @@
           <w:rStyle w:val="Titre1Car"/>
           <w:lang w:val="en-CA"/>
         </w:rPr>
-        <w:t xml:space="preserve">Report of Project: </w:t>
-      </w:r>
-      <w:proofErr w:type="spellStart"/>
-      <w:r>
-        <w:rPr>
-          <w:rStyle w:val="Titre1Car"/>
-          <w:lang w:val="en-CA"/>
-        </w:rPr>
-        <w:t>Linux_toolbox</w:t>
-      </w:r>
-      <w:proofErr w:type="spellEnd"/>
+        <w:t>Report of Project: Linux_toolbox</w:t>
+      </w:r>
       <w:r>
         <w:rPr>
           <w:lang w:val="en-CA"/>
@@ -89,6 +80,13 @@
     </w:p>
     <w:sdt>
       <w:sdtPr>
+        <w:rPr>
+          <w:rFonts w:ascii="Verdana" w:eastAsiaTheme="minorHAnsi" w:hAnsi="Verdana" w:cstheme="minorBidi"/>
+          <w:color w:val="auto"/>
+          <w:sz w:val="22"/>
+          <w:szCs w:val="22"/>
+          <w:lang w:eastAsia="en-US"/>
+        </w:rPr>
         <w:id w:val="-604121617"/>
         <w:docPartObj>
           <w:docPartGallery w:val="Table of Contents"/>
@@ -97,13 +95,8 @@
       </w:sdtPr>
       <w:sdtEndPr>
         <w:rPr>
-          <w:rFonts w:ascii="Verdana" w:eastAsiaTheme="minorHAnsi" w:hAnsi="Verdana" w:cstheme="minorBidi"/>
           <w:b/>
           <w:bCs/>
-          <w:color w:val="auto"/>
-          <w:sz w:val="22"/>
-          <w:szCs w:val="22"/>
-          <w:lang w:eastAsia="en-US"/>
         </w:rPr>
       </w:sdtEndPr>
       <w:sdtContent>
@@ -982,55 +975,27 @@
         <w:rPr>
           <w:lang w:val="en-CA"/>
         </w:rPr>
-        <w:t xml:space="preserve">The semester.info just give the directory structure and not every file in it. </w:t>
-      </w:r>
-      <w:proofErr w:type="gramStart"/>
-      <w:r>
-        <w:rPr>
-          <w:lang w:val="en-CA"/>
-        </w:rPr>
-        <w:t>So</w:t>
-      </w:r>
-      <w:proofErr w:type="gramEnd"/>
-      <w:r>
-        <w:rPr>
-          <w:lang w:val="en-CA"/>
-        </w:rPr>
-        <w:t xml:space="preserve"> we just decided to store information based on modules. By doing so we know the common structure of every module above them. That also means that a UE cannot exist without a module. Then we fill the module with the number, of course, that will be included in the module. Last, we store the year and the semester in with they are attached. By doing so we reduce a maximum, the number of entries and redundancy using this kind of structure register and we avoid using complex way of storing a tree.</w:t>
-      </w:r>
-    </w:p>
-    <w:p>
-      <w:pPr>
-        <w:rPr>
-          <w:lang w:val="en-CA"/>
-        </w:rPr>
-      </w:pPr>
-    </w:p>
-    <w:p>
-      <w:pPr>
-        <w:rPr>
-          <w:lang w:val="en-CA"/>
-        </w:rPr>
-      </w:pPr>
-      <w:r>
-        <w:rPr>
-          <w:lang w:val="en-CA"/>
-        </w:rPr>
-        <w:t xml:space="preserve">Adding to this structure, we also store important data needed by some user and asked to be stored live the coefficient of the UE, the teacher in charge of this module with their mail. And the tie of evaluation in this module with also </w:t>
-      </w:r>
-      <w:proofErr w:type="gramStart"/>
-      <w:r>
-        <w:rPr>
-          <w:lang w:val="en-CA"/>
-        </w:rPr>
-        <w:t>it</w:t>
-      </w:r>
-      <w:proofErr w:type="gramEnd"/>
-      <w:r>
-        <w:rPr>
-          <w:lang w:val="en-CA"/>
-        </w:rPr>
-        <w:t xml:space="preserve"> coefficient.</w:t>
+        <w:t>The semester.info just give the directory structure and not every file in it. So we just decided to store information based on modules. By doing so we know the common structure of every module above them. That also means that a UE cannot exist without a module. Then we fill the module with the number, of course, that will be included in the module. Last, we store the year and the semester in with they are attached. By doing so we reduce a maximum, the number of entries and redundancy using this kind of structure register and we avoid using complex way of storing a tree.</w:t>
+      </w:r>
+    </w:p>
+    <w:p>
+      <w:pPr>
+        <w:rPr>
+          <w:lang w:val="en-CA"/>
+        </w:rPr>
+      </w:pPr>
+    </w:p>
+    <w:p>
+      <w:pPr>
+        <w:rPr>
+          <w:lang w:val="en-CA"/>
+        </w:rPr>
+      </w:pPr>
+      <w:r>
+        <w:rPr>
+          <w:lang w:val="en-CA"/>
+        </w:rPr>
+        <w:t>Adding to this structure, we also store important data needed by some user and asked to be stored live the coefficient of the UE, the teacher in charge of this module with their mail. And the tie of evaluation in this module with also it coefficient.</w:t>
       </w:r>
       <w:r>
         <w:rPr>
@@ -1049,21 +1014,7 @@
         <w:rPr>
           <w:lang w:val="en-CA"/>
         </w:rPr>
-        <w:t xml:space="preserve">We also made the structure for the </w:t>
-      </w:r>
-      <w:proofErr w:type="spellStart"/>
-      <w:r>
-        <w:rPr>
-          <w:lang w:val="en-CA"/>
-        </w:rPr>
-        <w:t>semester.conf</w:t>
-      </w:r>
-      <w:proofErr w:type="spellEnd"/>
-      <w:r>
-        <w:rPr>
-          <w:lang w:val="en-CA"/>
-        </w:rPr>
-        <w:t xml:space="preserve"> which give the information about who can access a file and what is their right with it. </w:t>
+        <w:t xml:space="preserve">We also made the structure for the semester.conf which give the information about who can access a file and what is their right with it. </w:t>
       </w:r>
       <w:r>
         <w:rPr>
@@ -1473,31 +1424,7 @@
           <w:lang w:val="en-CA"/>
         </w:rPr>
         <w:br/>
-        <w:t xml:space="preserve">After that </w:t>
-      </w:r>
-      <w:r>
-        <w:rPr>
-          <w:lang w:val="en-CA"/>
-        </w:rPr>
-        <w:t xml:space="preserve">he will create the directory tree if no </w:t>
-      </w:r>
-      <w:r>
-        <w:rPr>
-          <w:lang w:val="en-CA"/>
-        </w:rPr>
-        <w:t>error</w:t>
-      </w:r>
-      <w:r>
-        <w:rPr>
-          <w:lang w:val="en-CA"/>
-        </w:rPr>
-        <w:t xml:space="preserve"> found</w:t>
-      </w:r>
-      <w:r>
-        <w:rPr>
-          <w:lang w:val="en-CA"/>
-        </w:rPr>
-        <w:t>.</w:t>
+        <w:t>After that he will create the directory tree if no error found.</w:t>
       </w:r>
     </w:p>
     <w:p>
@@ -1524,19 +1451,7 @@
         <w:rPr>
           <w:lang w:val="en-CA"/>
         </w:rPr>
-        <w:t>The following schema [</w:t>
-      </w:r>
-      <w:r>
-        <w:rPr>
-          <w:lang w:val="en-CA"/>
-        </w:rPr>
-        <w:t>5</w:t>
-      </w:r>
-      <w:r>
-        <w:rPr>
-          <w:lang w:val="en-CA"/>
-        </w:rPr>
-        <w:t xml:space="preserve">] give us an understanding of what script is executed after lunching the first script and the order in with they will be executed. </w:t>
+        <w:t xml:space="preserve">The following schema [5] give us an understanding of what script is executed after lunching the first script and the order in with they will be executed. </w:t>
       </w:r>
     </w:p>
     <w:p>
@@ -1590,24 +1505,7 @@
           <w:lang w:val="en-CA"/>
         </w:rPr>
         <w:br/>
-      </w:r>
-      <w:r>
-        <w:rPr>
-          <w:lang w:val="en-CA"/>
-        </w:rPr>
-        <w:t>Then it is asked to the user how he wants to create his semester directory. Two options are given to him</w:t>
-      </w:r>
-      <w:r>
-        <w:rPr>
-          <w:lang w:val="en-CA"/>
-        </w:rPr>
-        <w:t>, add or delete a directory</w:t>
-      </w:r>
-      <w:r>
-        <w:rPr>
-          <w:lang w:val="en-CA"/>
-        </w:rPr>
-        <w:t xml:space="preserve">. </w:t>
+        <w:t xml:space="preserve">Then it is asked to the user how he wants to create his semester directory. Two options are given to him, add or delete a directory. </w:t>
       </w:r>
     </w:p>
     <w:p>
@@ -1690,16 +1588,60 @@
         <w:rPr>
           <w:lang w:val="en-CA"/>
         </w:rPr>
+        <w:t>Then it is given the option to the user to go to “Add directory” or “Delete directory” passing the argument already existing. If not the script terminate</w:t>
+      </w:r>
+      <w:r>
+        <w:rPr>
+          <w:lang w:val="en-CA"/>
+        </w:rPr>
+        <w:br/>
+      </w:r>
+    </w:p>
+    <w:p>
+      <w:pPr>
+        <w:rPr>
+          <w:lang w:val="en-CA"/>
+        </w:rPr>
+      </w:pPr>
+      <w:r>
+        <w:rPr>
+          <w:lang w:val="en-CA"/>
+        </w:rPr>
+        <w:t>-Delete directory</w:t>
+      </w:r>
+    </w:p>
+    <w:p>
+      <w:pPr>
+        <w:ind w:firstLine="708"/>
+        <w:rPr>
+          <w:lang w:val="en-CA"/>
+        </w:rPr>
+      </w:pPr>
+      <w:r>
+        <w:rPr>
+          <w:lang w:val="en-CA"/>
+        </w:rPr>
+        <w:t>Given a path, if the directory exists and the .conf give the user the right to do this action, the directory will be deleted.</w:t>
+      </w:r>
+    </w:p>
+    <w:p>
+      <w:pPr>
+        <w:rPr>
+          <w:lang w:val="en-CA"/>
+        </w:rPr>
+      </w:pPr>
+      <w:r>
+        <w:rPr>
+          <w:lang w:val="en-CA"/>
+        </w:rPr>
         <w:t xml:space="preserve">Then it is given the option to the user to go to “Add directory” or “Delete directory” passing the argument already existing. If </w:t>
       </w:r>
-      <w:proofErr w:type="gramStart"/>
-      <w:r>
-        <w:rPr>
-          <w:lang w:val="en-CA"/>
-        </w:rPr>
-        <w:t>not</w:t>
-      </w:r>
-      <w:proofErr w:type="gramEnd"/>
+      <w:r>
+        <w:rPr>
+          <w:lang w:val="en-CA"/>
+        </w:rPr>
+        <w:t>not,</w:t>
+      </w:r>
       <w:r>
         <w:rPr>
           <w:lang w:val="en-CA"/>
@@ -1710,6 +1652,12 @@
         <w:rPr>
           <w:lang w:val="en-CA"/>
         </w:rPr>
+        <w:t>s</w:t>
+      </w:r>
+      <w:r>
+        <w:rPr>
+          <w:lang w:val="en-CA"/>
+        </w:rPr>
         <w:br/>
       </w:r>
     </w:p>
@@ -1719,138 +1667,93 @@
           <w:lang w:val="en-CA"/>
         </w:rPr>
       </w:pPr>
-      <w:r>
-        <w:rPr>
-          <w:lang w:val="en-CA"/>
-        </w:rPr>
-        <w:t>-Delete directory</w:t>
-      </w:r>
-    </w:p>
-    <w:p>
-      <w:pPr>
-        <w:ind w:firstLine="708"/>
-        <w:rPr>
-          <w:lang w:val="en-CA"/>
-        </w:rPr>
-      </w:pPr>
-      <w:r>
-        <w:rPr>
-          <w:lang w:val="en-CA"/>
-        </w:rPr>
-        <w:t xml:space="preserve">Given a path, if the </w:t>
-      </w:r>
-      <w:r>
-        <w:rPr>
-          <w:lang w:val="en-CA"/>
-        </w:rPr>
-        <w:t>directory exists</w:t>
-      </w:r>
-      <w:r>
-        <w:rPr>
-          <w:lang w:val="en-CA"/>
-        </w:rPr>
-        <w:t xml:space="preserve"> </w:t>
-      </w:r>
-      <w:r>
-        <w:rPr>
-          <w:lang w:val="en-CA"/>
-        </w:rPr>
-        <w:t xml:space="preserve">and the </w:t>
-      </w:r>
-      <w:r>
-        <w:rPr>
-          <w:lang w:val="en-CA"/>
-        </w:rPr>
-        <w:t xml:space="preserve">.conf </w:t>
-      </w:r>
-      <w:r>
-        <w:rPr>
-          <w:lang w:val="en-CA"/>
-        </w:rPr>
-        <w:t>give the</w:t>
-      </w:r>
-      <w:r>
-        <w:rPr>
-          <w:lang w:val="en-CA"/>
-        </w:rPr>
-        <w:t xml:space="preserve"> user the right to do this action</w:t>
-      </w:r>
-      <w:r>
-        <w:rPr>
-          <w:lang w:val="en-CA"/>
-        </w:rPr>
-        <w:t>, the directory will be deleted.</w:t>
-      </w:r>
-    </w:p>
-    <w:p>
-      <w:pPr>
-        <w:rPr>
-          <w:lang w:val="en-CA"/>
-        </w:rPr>
-      </w:pPr>
-      <w:r>
-        <w:rPr>
-          <w:lang w:val="en-CA"/>
-        </w:rPr>
-        <w:t xml:space="preserve">Then it is given the option to the user to go to “Add directory” or “Delete directory” passing the argument already existing. If </w:t>
-      </w:r>
-      <w:r>
-        <w:rPr>
-          <w:lang w:val="en-CA"/>
-        </w:rPr>
-        <w:t>not,</w:t>
-      </w:r>
-      <w:r>
-        <w:rPr>
-          <w:lang w:val="en-CA"/>
-        </w:rPr>
-        <w:t xml:space="preserve"> the script terminate</w:t>
-      </w:r>
-      <w:r>
-        <w:rPr>
-          <w:lang w:val="en-CA"/>
-        </w:rPr>
-        <w:t>s</w:t>
+    </w:p>
+    <w:p>
+      <w:pPr>
+        <w:pStyle w:val="Titre4"/>
+        <w:rPr>
+          <w:lang w:val="en-CA"/>
+        </w:rPr>
+      </w:pPr>
+      <w:r>
+        <w:rPr>
+          <w:lang w:val="en-CA"/>
+        </w:rPr>
+        <w:t>Question 3:</w:t>
+      </w:r>
+    </w:p>
+    <w:p>
+      <w:pPr>
+        <w:rPr>
+          <w:lang w:val="en-CA"/>
+        </w:rPr>
+      </w:pPr>
+      <w:r>
+        <w:rPr>
+          <w:lang w:val="en-CA"/>
+        </w:rPr>
+        <w:t>The structure of the question one is taken as a based.</w:t>
+      </w:r>
+      <w:r>
+        <w:rPr>
+          <w:lang w:val="en-CA"/>
+        </w:rPr>
+        <w:t xml:space="preserve"> With that we will se in detail the step of “</w:t>
+      </w:r>
+      <w:r>
+        <w:rPr>
+          <w:lang w:val="en-CA"/>
+        </w:rPr>
+        <w:t>Import semester sheet</w:t>
+      </w:r>
+      <w:r>
+        <w:rPr>
+          <w:lang w:val="en-CA"/>
+        </w:rPr>
+        <w:t xml:space="preserve">” </w:t>
+      </w:r>
+      <w:r>
+        <w:rPr>
+          <w:lang w:val="en-CA"/>
+        </w:rPr>
+        <w:t xml:space="preserve">[6] </w:t>
+      </w:r>
+      <w:r>
+        <w:rPr>
+          <w:lang w:val="en-CA"/>
+        </w:rPr>
+        <w:t>then “</w:t>
+      </w:r>
+      <w:r>
+        <w:rPr>
+          <w:lang w:val="en-CA"/>
+        </w:rPr>
+        <w:t>Create semester sheet</w:t>
+      </w:r>
+      <w:r>
+        <w:rPr>
+          <w:lang w:val="en-CA"/>
+        </w:rPr>
+        <w:t>”</w:t>
+      </w:r>
+      <w:r>
+        <w:rPr>
+          <w:lang w:val="en-CA"/>
+        </w:rPr>
+        <w:t>[7]</w:t>
+      </w:r>
+      <w:r>
+        <w:rPr>
+          <w:lang w:val="en-CA"/>
+        </w:rPr>
+        <w:t>. The schema [1] given before is still the structure we follow.</w:t>
       </w:r>
       <w:r>
         <w:rPr>
           <w:lang w:val="en-CA"/>
         </w:rPr>
         <w:br/>
-      </w:r>
-    </w:p>
-    <w:p>
-      <w:pPr>
-        <w:rPr>
-          <w:lang w:val="en-CA"/>
-        </w:rPr>
-      </w:pPr>
-    </w:p>
-    <w:p>
-      <w:pPr>
-        <w:pStyle w:val="Titre4"/>
-        <w:rPr>
-          <w:lang w:val="en-CA"/>
-        </w:rPr>
-      </w:pPr>
-      <w:r>
-        <w:rPr>
-          <w:lang w:val="en-CA"/>
-        </w:rPr>
-        <w:t>Question 3:</w:t>
-      </w:r>
-    </w:p>
-    <w:p>
-      <w:pPr>
-        <w:rPr>
-          <w:lang w:val="en-CA"/>
-        </w:rPr>
-      </w:pPr>
-      <w:r>
-        <w:rPr>
-          <w:lang w:val="en-CA"/>
-        </w:rPr>
-        <w:t xml:space="preserve">The structure of the question one is taken as a based. </w:t>
+        <w:t>A sub script [8] wase made to add new user right on a directory</w:t>
       </w:r>
     </w:p>
     <w:p>
@@ -3112,11 +3015,9 @@
                                 <w:pPr>
                                   <w:jc w:val="center"/>
                                 </w:pPr>
-                                <w:proofErr w:type="spellStart"/>
                                 <w:r>
                                   <w:t>School_Directory</w:t>
                                 </w:r>
-                                <w:proofErr w:type="spellEnd"/>
                               </w:p>
                             </w:txbxContent>
                           </wps:txbx>
@@ -4246,34 +4147,29 @@
       </w:pPr>
       <w:r>
         <w:rPr>
-          <w:lang w:val="en-CA"/>
-        </w:rPr>
-        <w:t>[2]</w:t>
-      </w:r>
-    </w:p>
-    <w:p>
-      <w:pPr>
-        <w:rPr>
-          <w:lang w:val="en-CA"/>
-        </w:rPr>
-      </w:pPr>
-      <w:r>
-        <w:rPr>
           <w:noProof/>
         </w:rPr>
         <w:drawing>
-          <wp:anchor distT="0" distB="0" distL="114300" distR="114300" simplePos="0" relativeHeight="251714560" behindDoc="0" locked="0" layoutInCell="1" allowOverlap="1" wp14:anchorId="6CAC4845" wp14:editId="285D6951">
+          <wp:anchor distT="0" distB="0" distL="114300" distR="114300" simplePos="0" relativeHeight="251715584" behindDoc="1" locked="0" layoutInCell="1" allowOverlap="1" wp14:anchorId="5020B7DD" wp14:editId="73F7A1AA">
             <wp:simplePos x="0" y="0"/>
-            <wp:positionH relativeFrom="page">
-              <wp:posOffset>899795</wp:posOffset>
+            <wp:positionH relativeFrom="margin">
+              <wp:align>center</wp:align>
             </wp:positionH>
             <wp:positionV relativeFrom="paragraph">
-              <wp:posOffset>-635</wp:posOffset>
+              <wp:posOffset>275590</wp:posOffset>
             </wp:positionV>
-            <wp:extent cx="6900404" cy="270023"/>
-            <wp:effectExtent l="0" t="0" r="0" b="0"/>
-            <wp:wrapNone/>
-            <wp:docPr id="73" name="Image 73"/>
+            <wp:extent cx="7370564" cy="281921"/>
+            <wp:effectExtent l="0" t="0" r="0" b="4445"/>
+            <wp:wrapTight wrapText="bothSides">
+              <wp:wrapPolygon edited="0">
+                <wp:start x="0" y="0"/>
+                <wp:lineTo x="0" y="20479"/>
+                <wp:lineTo x="21494" y="20479"/>
+                <wp:lineTo x="21494" y="0"/>
+                <wp:lineTo x="0" y="0"/>
+              </wp:wrapPolygon>
+            </wp:wrapTight>
+            <wp:docPr id="6" name="Image 6"/>
             <wp:cNvGraphicFramePr>
               <a:graphicFrameLocks xmlns:a="http://schemas.openxmlformats.org/drawingml/2006/main" noChangeAspect="1"/>
             </wp:cNvGraphicFramePr>
@@ -4299,7 +4195,7 @@
                   <pic:spPr>
                     <a:xfrm>
                       <a:off x="0" y="0"/>
-                      <a:ext cx="6900404" cy="270023"/>
+                      <a:ext cx="7370564" cy="281921"/>
                     </a:xfrm>
                     <a:prstGeom prst="rect">
                       <a:avLst/>
@@ -4317,13 +4213,12 @@
           </wp:anchor>
         </w:drawing>
       </w:r>
-    </w:p>
-    <w:p>
-      <w:pPr>
-        <w:rPr>
-          <w:lang w:val="en-CA"/>
-        </w:rPr>
-      </w:pPr>
+      <w:r>
+        <w:rPr>
+          <w:lang w:val="en-CA"/>
+        </w:rPr>
+        <w:t>[2]</w:t>
+      </w:r>
     </w:p>
     <w:p>
       <w:pPr>
@@ -4411,10 +4306,10 @@
         </w:rPr>
         <w:lastRenderedPageBreak/>
         <w:drawing>
-          <wp:inline distT="0" distB="0" distL="0" distR="0" wp14:anchorId="66AEBC60" wp14:editId="388C6951">
-            <wp:extent cx="3939540" cy="3127922"/>
-            <wp:effectExtent l="0" t="0" r="3810" b="0"/>
-            <wp:docPr id="43" name="Image 43"/>
+          <wp:inline distT="0" distB="0" distL="0" distR="0" wp14:anchorId="668A16E8" wp14:editId="492ADD8C">
+            <wp:extent cx="4213393" cy="3764280"/>
+            <wp:effectExtent l="0" t="0" r="0" b="7620"/>
+            <wp:docPr id="16" name="Image 16"/>
             <wp:cNvGraphicFramePr>
               <a:graphicFrameLocks xmlns:a="http://schemas.openxmlformats.org/drawingml/2006/main" noChangeAspect="1"/>
             </wp:cNvGraphicFramePr>
@@ -4422,7 +4317,7 @@
               <a:graphicData uri="http://schemas.openxmlformats.org/drawingml/2006/picture">
                 <pic:pic xmlns:pic="http://schemas.openxmlformats.org/drawingml/2006/picture">
                   <pic:nvPicPr>
-                    <pic:cNvPr id="0" name="Picture 7"/>
+                    <pic:cNvPr id="0" name="Picture 3"/>
                     <pic:cNvPicPr>
                       <a:picLocks noChangeAspect="1" noChangeArrowheads="1"/>
                     </pic:cNvPicPr>
@@ -4443,7 +4338,7 @@
                   <pic:spPr bwMode="auto">
                     <a:xfrm>
                       <a:off x="0" y="0"/>
-                      <a:ext cx="3967713" cy="3150291"/>
+                      <a:ext cx="4225939" cy="3775488"/>
                     </a:xfrm>
                     <a:prstGeom prst="rect">
                       <a:avLst/>
@@ -4476,6 +4371,7 @@
     <w:p>
       <w:pPr>
         <w:rPr>
+          <w:noProof/>
           <w:lang w:val="en-CA"/>
         </w:rPr>
       </w:pPr>
@@ -4540,6 +4436,96 @@
           </wp:inline>
         </w:drawing>
       </w:r>
+    </w:p>
+    <w:p>
+      <w:pPr>
+        <w:rPr>
+          <w:noProof/>
+          <w:lang w:val="en-CA"/>
+        </w:rPr>
+      </w:pPr>
+      <w:r>
+        <w:rPr>
+          <w:noProof/>
+          <w:lang w:val="en-CA"/>
+        </w:rPr>
+        <w:t>[6]</w:t>
+      </w:r>
+    </w:p>
+    <w:p>
+      <w:pPr>
+        <w:rPr>
+          <w:lang w:val="en-CA"/>
+        </w:rPr>
+      </w:pPr>
+      <w:r>
+        <w:rPr>
+          <w:noProof/>
+          <w:lang w:val="en-CA"/>
+        </w:rPr>
+        <w:lastRenderedPageBreak/>
+        <w:drawing>
+          <wp:inline distT="0" distB="0" distL="0" distR="0" wp14:anchorId="6F3CCD00" wp14:editId="2C2A2E04">
+            <wp:extent cx="5760720" cy="3945890"/>
+            <wp:effectExtent l="0" t="0" r="0" b="0"/>
+            <wp:docPr id="45" name="Image 45"/>
+            <wp:cNvGraphicFramePr>
+              <a:graphicFrameLocks xmlns:a="http://schemas.openxmlformats.org/drawingml/2006/main" noChangeAspect="1"/>
+            </wp:cNvGraphicFramePr>
+            <a:graphic xmlns:a="http://schemas.openxmlformats.org/drawingml/2006/main">
+              <a:graphicData uri="http://schemas.openxmlformats.org/drawingml/2006/picture">
+                <pic:pic xmlns:pic="http://schemas.openxmlformats.org/drawingml/2006/picture">
+                  <pic:nvPicPr>
+                    <pic:cNvPr id="0" name="Picture 5"/>
+                    <pic:cNvPicPr>
+                      <a:picLocks noChangeAspect="1" noChangeArrowheads="1"/>
+                    </pic:cNvPicPr>
+                  </pic:nvPicPr>
+                  <pic:blipFill>
+                    <a:blip r:embed="rId11">
+                      <a:extLst>
+                        <a:ext uri="{28A0092B-C50C-407E-A947-70E740481C1C}">
+                          <a14:useLocalDpi xmlns:a14="http://schemas.microsoft.com/office/drawing/2010/main" val="0"/>
+                        </a:ext>
+                      </a:extLst>
+                    </a:blip>
+                    <a:srcRect/>
+                    <a:stretch>
+                      <a:fillRect/>
+                    </a:stretch>
+                  </pic:blipFill>
+                  <pic:spPr bwMode="auto">
+                    <a:xfrm>
+                      <a:off x="0" y="0"/>
+                      <a:ext cx="5760720" cy="3945890"/>
+                    </a:xfrm>
+                    <a:prstGeom prst="rect">
+                      <a:avLst/>
+                    </a:prstGeom>
+                    <a:noFill/>
+                    <a:ln>
+                      <a:noFill/>
+                    </a:ln>
+                  </pic:spPr>
+                </pic:pic>
+              </a:graphicData>
+            </a:graphic>
+          </wp:inline>
+        </w:drawing>
+      </w:r>
+    </w:p>
+    <w:p>
+      <w:pPr>
+        <w:rPr>
+          <w:lang w:val="en-CA"/>
+        </w:rPr>
+      </w:pPr>
+      <w:r>
+        <w:rPr>
+          <w:lang w:val="en-CA"/>
+        </w:rPr>
+        <w:t>[7]</w:t>
+      </w:r>
       <w:r>
         <w:rPr>
           <w:lang w:val="en-CA"/>
@@ -4547,8 +4533,144 @@
         <w:t xml:space="preserve"> </w:t>
       </w:r>
     </w:p>
+    <w:p>
+      <w:pPr>
+        <w:rPr>
+          <w:lang w:val="en-CA"/>
+        </w:rPr>
+      </w:pPr>
+      <w:r>
+        <w:rPr>
+          <w:noProof/>
+          <w:lang w:val="en-CA"/>
+        </w:rPr>
+        <w:drawing>
+          <wp:inline distT="0" distB="0" distL="0" distR="0" wp14:anchorId="12D524DD" wp14:editId="263D507E">
+            <wp:extent cx="5760720" cy="4142105"/>
+            <wp:effectExtent l="0" t="0" r="0" b="0"/>
+            <wp:docPr id="55" name="Image 55"/>
+            <wp:cNvGraphicFramePr>
+              <a:graphicFrameLocks xmlns:a="http://schemas.openxmlformats.org/drawingml/2006/main" noChangeAspect="1"/>
+            </wp:cNvGraphicFramePr>
+            <a:graphic xmlns:a="http://schemas.openxmlformats.org/drawingml/2006/main">
+              <a:graphicData uri="http://schemas.openxmlformats.org/drawingml/2006/picture">
+                <pic:pic xmlns:pic="http://schemas.openxmlformats.org/drawingml/2006/picture">
+                  <pic:nvPicPr>
+                    <pic:cNvPr id="0" name="Picture 7"/>
+                    <pic:cNvPicPr>
+                      <a:picLocks noChangeAspect="1" noChangeArrowheads="1"/>
+                    </pic:cNvPicPr>
+                  </pic:nvPicPr>
+                  <pic:blipFill>
+                    <a:blip r:embed="rId12">
+                      <a:extLst>
+                        <a:ext uri="{28A0092B-C50C-407E-A947-70E740481C1C}">
+                          <a14:useLocalDpi xmlns:a14="http://schemas.microsoft.com/office/drawing/2010/main" val="0"/>
+                        </a:ext>
+                      </a:extLst>
+                    </a:blip>
+                    <a:srcRect/>
+                    <a:stretch>
+                      <a:fillRect/>
+                    </a:stretch>
+                  </pic:blipFill>
+                  <pic:spPr bwMode="auto">
+                    <a:xfrm>
+                      <a:off x="0" y="0"/>
+                      <a:ext cx="5760720" cy="4142105"/>
+                    </a:xfrm>
+                    <a:prstGeom prst="rect">
+                      <a:avLst/>
+                    </a:prstGeom>
+                    <a:noFill/>
+                    <a:ln>
+                      <a:noFill/>
+                    </a:ln>
+                  </pic:spPr>
+                </pic:pic>
+              </a:graphicData>
+            </a:graphic>
+          </wp:inline>
+        </w:drawing>
+      </w:r>
+    </w:p>
+    <w:p>
+      <w:pPr>
+        <w:rPr>
+          <w:lang w:val="en-CA"/>
+        </w:rPr>
+      </w:pPr>
+      <w:r>
+        <w:rPr>
+          <w:lang w:val="en-CA"/>
+        </w:rPr>
+        <w:t>[8]</w:t>
+      </w:r>
+    </w:p>
+    <w:p>
+      <w:pPr>
+        <w:rPr>
+          <w:lang w:val="en-CA"/>
+        </w:rPr>
+      </w:pPr>
+      <w:r>
+        <w:rPr>
+          <w:noProof/>
+          <w:lang w:val="en-CA"/>
+        </w:rPr>
+        <w:lastRenderedPageBreak/>
+        <w:drawing>
+          <wp:inline distT="0" distB="0" distL="0" distR="0" wp14:anchorId="78FD726F" wp14:editId="0B226522">
+            <wp:extent cx="5760720" cy="4084320"/>
+            <wp:effectExtent l="0" t="0" r="0" b="0"/>
+            <wp:docPr id="56" name="Image 56"/>
+            <wp:cNvGraphicFramePr>
+              <a:graphicFrameLocks xmlns:a="http://schemas.openxmlformats.org/drawingml/2006/main" noChangeAspect="1"/>
+            </wp:cNvGraphicFramePr>
+            <a:graphic xmlns:a="http://schemas.openxmlformats.org/drawingml/2006/main">
+              <a:graphicData uri="http://schemas.openxmlformats.org/drawingml/2006/picture">
+                <pic:pic xmlns:pic="http://schemas.openxmlformats.org/drawingml/2006/picture">
+                  <pic:nvPicPr>
+                    <pic:cNvPr id="0" name="Picture 9"/>
+                    <pic:cNvPicPr>
+                      <a:picLocks noChangeAspect="1" noChangeArrowheads="1"/>
+                    </pic:cNvPicPr>
+                  </pic:nvPicPr>
+                  <pic:blipFill>
+                    <a:blip r:embed="rId13">
+                      <a:extLst>
+                        <a:ext uri="{28A0092B-C50C-407E-A947-70E740481C1C}">
+                          <a14:useLocalDpi xmlns:a14="http://schemas.microsoft.com/office/drawing/2010/main" val="0"/>
+                        </a:ext>
+                      </a:extLst>
+                    </a:blip>
+                    <a:srcRect/>
+                    <a:stretch>
+                      <a:fillRect/>
+                    </a:stretch>
+                  </pic:blipFill>
+                  <pic:spPr bwMode="auto">
+                    <a:xfrm>
+                      <a:off x="0" y="0"/>
+                      <a:ext cx="5760720" cy="4084320"/>
+                    </a:xfrm>
+                    <a:prstGeom prst="rect">
+                      <a:avLst/>
+                    </a:prstGeom>
+                    <a:noFill/>
+                    <a:ln>
+                      <a:noFill/>
+                    </a:ln>
+                  </pic:spPr>
+                </pic:pic>
+              </a:graphicData>
+            </a:graphic>
+          </wp:inline>
+        </w:drawing>
+      </w:r>
+    </w:p>
     <w:sectPr>
-      <w:footerReference w:type="default" r:id="rId11"/>
+      <w:footerReference w:type="default" r:id="rId14"/>
       <w:pgSz w:w="11906" w:h="16838"/>
       <w:pgMar w:top="1417" w:right="1417" w:bottom="1417" w:left="1417" w:header="708" w:footer="708" w:gutter="0"/>
       <w:cols w:space="708"/>
@@ -4623,21 +4745,8 @@
       <w:pStyle w:val="Pieddepage"/>
     </w:pPr>
     <w:r>
-      <w:t xml:space="preserve">Jordan </w:t>
+      <w:t>Jordan Tanpheng | Aurélien Tarès</w:t>
     </w:r>
-    <w:proofErr w:type="spellStart"/>
-    <w:r>
-      <w:t>Tanpheng</w:t>
-    </w:r>
-    <w:proofErr w:type="spellEnd"/>
-    <w:r>
-      <w:t xml:space="preserve"> | Aurélien </w:t>
-    </w:r>
-    <w:proofErr w:type="spellStart"/>
-    <w:r>
-      <w:t>Tarès</w:t>
-    </w:r>
-    <w:proofErr w:type="spellEnd"/>
   </w:p>
 </w:ftr>
 </file>

</xml_diff>